<commit_message>
Completed Third set of Progress Slides
</commit_message>
<xml_diff>
--- a/Literature Review/Literature Review Guide.docx
+++ b/Literature Review/Literature Review Guide.docx
@@ -4,7 +4,7 @@
   <w:body>
     <w:p>
       <w:pPr>
-        <w:pStyle w:val="Paragraphedeliste"/>
+        <w:pStyle w:val="Prrafodelista"/>
         <w:numPr>
           <w:ilvl w:val="0"/>
           <w:numId w:val="1"/>
@@ -22,7 +22,7 @@
     </w:p>
     <w:p>
       <w:pPr>
-        <w:pStyle w:val="Paragraphedeliste"/>
+        <w:pStyle w:val="Prrafodelista"/>
         <w:numPr>
           <w:ilvl w:val="0"/>
           <w:numId w:val="3"/>
@@ -64,7 +64,7 @@
     </w:p>
     <w:p>
       <w:pPr>
-        <w:pStyle w:val="Paragraphedeliste"/>
+        <w:pStyle w:val="Prrafodelista"/>
         <w:numPr>
           <w:ilvl w:val="0"/>
           <w:numId w:val="3"/>
@@ -119,7 +119,7 @@
     </w:p>
     <w:p>
       <w:pPr>
-        <w:pStyle w:val="Paragraphedeliste"/>
+        <w:pStyle w:val="Prrafodelista"/>
         <w:numPr>
           <w:ilvl w:val="0"/>
           <w:numId w:val="1"/>
@@ -155,7 +155,7 @@
     </w:p>
     <w:p>
       <w:pPr>
-        <w:pStyle w:val="Paragraphedeliste"/>
+        <w:pStyle w:val="Prrafodelista"/>
         <w:numPr>
           <w:ilvl w:val="0"/>
           <w:numId w:val="4"/>
@@ -185,7 +185,7 @@
     </w:p>
     <w:p>
       <w:pPr>
-        <w:pStyle w:val="Paragraphedeliste"/>
+        <w:pStyle w:val="Prrafodelista"/>
         <w:numPr>
           <w:ilvl w:val="0"/>
           <w:numId w:val="4"/>
@@ -209,7 +209,7 @@
     </w:p>
     <w:p>
       <w:pPr>
-        <w:pStyle w:val="Paragraphedeliste"/>
+        <w:pStyle w:val="Prrafodelista"/>
         <w:numPr>
           <w:ilvl w:val="0"/>
           <w:numId w:val="4"/>
@@ -227,7 +227,7 @@
     </w:p>
     <w:p>
       <w:pPr>
-        <w:pStyle w:val="Paragraphedeliste"/>
+        <w:pStyle w:val="Prrafodelista"/>
         <w:numPr>
           <w:ilvl w:val="0"/>
           <w:numId w:val="4"/>
@@ -245,7 +245,7 @@
     </w:p>
     <w:p>
       <w:pPr>
-        <w:pStyle w:val="Paragraphedeliste"/>
+        <w:pStyle w:val="Prrafodelista"/>
         <w:numPr>
           <w:ilvl w:val="0"/>
           <w:numId w:val="4"/>
@@ -270,7 +270,7 @@
     </w:p>
     <w:p>
       <w:pPr>
-        <w:pStyle w:val="Paragraphedeliste"/>
+        <w:pStyle w:val="Prrafodelista"/>
         <w:numPr>
           <w:ilvl w:val="0"/>
           <w:numId w:val="1"/>
@@ -300,7 +300,7 @@
     </w:p>
     <w:p>
       <w:pPr>
-        <w:pStyle w:val="Paragraphedeliste"/>
+        <w:pStyle w:val="Prrafodelista"/>
         <w:numPr>
           <w:ilvl w:val="0"/>
           <w:numId w:val="5"/>
@@ -318,7 +318,7 @@
     </w:p>
     <w:p>
       <w:pPr>
-        <w:pStyle w:val="Paragraphedeliste"/>
+        <w:pStyle w:val="Prrafodelista"/>
         <w:numPr>
           <w:ilvl w:val="0"/>
           <w:numId w:val="5"/>
@@ -342,7 +342,7 @@
     </w:p>
     <w:p>
       <w:pPr>
-        <w:pStyle w:val="Paragraphedeliste"/>
+        <w:pStyle w:val="Prrafodelista"/>
         <w:numPr>
           <w:ilvl w:val="0"/>
           <w:numId w:val="5"/>
@@ -366,7 +366,7 @@
     </w:p>
     <w:p>
       <w:pPr>
-        <w:pStyle w:val="Paragraphedeliste"/>
+        <w:pStyle w:val="Prrafodelista"/>
         <w:numPr>
           <w:ilvl w:val="0"/>
           <w:numId w:val="5"/>
@@ -409,7 +409,7 @@
     </w:p>
     <w:p>
       <w:pPr>
-        <w:pStyle w:val="Paragraphedeliste"/>
+        <w:pStyle w:val="Prrafodelista"/>
         <w:numPr>
           <w:ilvl w:val="0"/>
           <w:numId w:val="1"/>
@@ -427,7 +427,7 @@
     </w:p>
     <w:p>
       <w:pPr>
-        <w:pStyle w:val="Paragraphedeliste"/>
+        <w:pStyle w:val="Prrafodelista"/>
         <w:numPr>
           <w:ilvl w:val="0"/>
           <w:numId w:val="6"/>
@@ -452,24 +452,12 @@
         <w:rPr>
           <w:lang w:val="en-US"/>
         </w:rPr>
-        <w:t xml:space="preserve"> (t</w:t>
-      </w:r>
-      <w:r>
-        <w:rPr>
-          <w:lang w:val="en-US"/>
-        </w:rPr>
-        <w:t>his is how computers understand programs so it’s a good starting point</w:t>
-      </w:r>
-      <w:r>
-        <w:rPr>
-          <w:lang w:val="en-US"/>
-        </w:rPr>
-        <w:t>)</w:t>
-      </w:r>
-    </w:p>
-    <w:p>
-      <w:pPr>
-        <w:pStyle w:val="Paragraphedeliste"/>
+        <w:t xml:space="preserve"> (this is how computers understand programs so it’s a good starting point)</w:t>
+      </w:r>
+    </w:p>
+    <w:p>
+      <w:pPr>
+        <w:pStyle w:val="Prrafodelista"/>
         <w:numPr>
           <w:ilvl w:val="1"/>
           <w:numId w:val="6"/>
@@ -481,7 +469,7 @@
       <w:hyperlink r:id="rId5" w:history="1">
         <w:r>
           <w:rPr>
-            <w:rStyle w:val="Lienhypertexte"/>
+            <w:rStyle w:val="Hipervnculo"/>
             <w:lang w:val="en-US"/>
           </w:rPr>
           <w:t>https://www.twilio.com/blog/abstract-syntax-trees</w:t>
@@ -496,7 +484,7 @@
     </w:p>
     <w:p>
       <w:pPr>
-        <w:pStyle w:val="Paragraphedeliste"/>
+        <w:pStyle w:val="Prrafodelista"/>
         <w:numPr>
           <w:ilvl w:val="1"/>
           <w:numId w:val="6"/>
@@ -508,7 +496,7 @@
       <w:hyperlink r:id="rId6" w:history="1">
         <w:r>
           <w:rPr>
-            <w:rStyle w:val="Lienhypertexte"/>
+            <w:rStyle w:val="Hipervnculo"/>
             <w:lang w:val="en-US"/>
           </w:rPr>
           <w:t>https://deepsource.io/glossary/ast/</w:t>
@@ -523,7 +511,7 @@
     </w:p>
     <w:p>
       <w:pPr>
-        <w:pStyle w:val="Paragraphedeliste"/>
+        <w:pStyle w:val="Prrafodelista"/>
         <w:numPr>
           <w:ilvl w:val="0"/>
           <w:numId w:val="6"/>
@@ -547,7 +535,7 @@
     </w:p>
     <w:p>
       <w:pPr>
-        <w:pStyle w:val="Paragraphedeliste"/>
+        <w:pStyle w:val="Prrafodelista"/>
         <w:numPr>
           <w:ilvl w:val="1"/>
           <w:numId w:val="6"/>
@@ -559,7 +547,7 @@
       <w:hyperlink r:id="rId7" w:history="1">
         <w:r>
           <w:rPr>
-            <w:rStyle w:val="Lienhypertexte"/>
+            <w:rStyle w:val="Hipervnculo"/>
             <w:lang w:val="en-US"/>
           </w:rPr>
           <w:t>https://surface.syr.edu/cgi/viewcontent.cgi?article=1043&amp;context=istpub</w:t>
@@ -568,7 +556,7 @@
     </w:p>
     <w:p>
       <w:pPr>
-        <w:pStyle w:val="Paragraphedeliste"/>
+        <w:pStyle w:val="Prrafodelista"/>
         <w:numPr>
           <w:ilvl w:val="1"/>
           <w:numId w:val="6"/>
@@ -580,7 +568,7 @@
       <w:hyperlink r:id="rId8" w:history="1">
         <w:r>
           <w:rPr>
-            <w:rStyle w:val="Lienhypertexte"/>
+            <w:rStyle w:val="Hipervnculo"/>
             <w:lang w:val="en-US"/>
           </w:rPr>
           <w:t>https://krchowdhary.com/me-nlp12/nlp-01.pdf</w:t>
@@ -589,7 +577,7 @@
     </w:p>
     <w:p>
       <w:pPr>
-        <w:pStyle w:val="Paragraphedeliste"/>
+        <w:pStyle w:val="Prrafodelista"/>
         <w:numPr>
           <w:ilvl w:val="0"/>
           <w:numId w:val="6"/>
@@ -613,7 +601,7 @@
     </w:p>
     <w:p>
       <w:pPr>
-        <w:pStyle w:val="Paragraphedeliste"/>
+        <w:pStyle w:val="Prrafodelista"/>
         <w:numPr>
           <w:ilvl w:val="1"/>
           <w:numId w:val="6"/>
@@ -625,30 +613,16 @@
       <w:hyperlink r:id="rId9" w:history="1">
         <w:r>
           <w:rPr>
-            <w:rStyle w:val="Lienhypertexte"/>
+            <w:rStyle w:val="Hipervnculo"/>
             <w:lang w:val="en-US"/>
           </w:rPr>
-          <w:t>https://arxiv.org</w:t>
-        </w:r>
-        <w:r>
-          <w:rPr>
-            <w:rStyle w:val="Lienhypertexte"/>
-            <w:lang w:val="en-US"/>
-          </w:rPr>
-          <w:t>/</w:t>
-        </w:r>
-        <w:r>
-          <w:rPr>
-            <w:rStyle w:val="Lienhypertexte"/>
-            <w:lang w:val="en-US"/>
-          </w:rPr>
-          <w:t>pdf/1512.07108.pdfã€,</w:t>
+          <w:t>https://arxiv.org/pdf/1512.07108.pdfã€,</w:t>
         </w:r>
       </w:hyperlink>
     </w:p>
     <w:p>
       <w:pPr>
-        <w:pStyle w:val="Paragraphedeliste"/>
+        <w:pStyle w:val="Prrafodelista"/>
         <w:numPr>
           <w:ilvl w:val="1"/>
           <w:numId w:val="6"/>
@@ -660,7 +634,7 @@
       <w:hyperlink r:id="rId10" w:history="1">
         <w:r>
           <w:rPr>
-            <w:rStyle w:val="Lienhypertexte"/>
+            <w:rStyle w:val="Hipervnculo"/>
             <w:lang w:val="en-US"/>
           </w:rPr>
           <w:t>https://ieeexplore.ieee.org/stamp/stamp.jsp?tp=&amp;arnumber=8308186</w:t>
@@ -669,7 +643,7 @@
     </w:p>
     <w:p>
       <w:pPr>
-        <w:pStyle w:val="Paragraphedeliste"/>
+        <w:pStyle w:val="Prrafodelista"/>
         <w:numPr>
           <w:ilvl w:val="1"/>
           <w:numId w:val="6"/>
@@ -681,7 +655,7 @@
       <w:hyperlink r:id="rId11" w:history="1">
         <w:r>
           <w:rPr>
-            <w:rStyle w:val="Lienhypertexte"/>
+            <w:rStyle w:val="Hipervnculo"/>
             <w:lang w:val="en-US"/>
           </w:rPr>
           <w:t>https://www.sciencedirect.com/science/article/pii/S1877050918308019</w:t>
@@ -690,7 +664,7 @@
     </w:p>
     <w:p>
       <w:pPr>
-        <w:pStyle w:val="Paragraphedeliste"/>
+        <w:pStyle w:val="Prrafodelista"/>
         <w:numPr>
           <w:ilvl w:val="1"/>
           <w:numId w:val="6"/>
@@ -702,7 +676,7 @@
       <w:hyperlink r:id="rId12" w:history="1">
         <w:r>
           <w:rPr>
-            <w:rStyle w:val="Lienhypertexte"/>
+            <w:rStyle w:val="Hipervnculo"/>
             <w:lang w:val="en-US"/>
           </w:rPr>
           <w:t>https://arxiv.org/abs/1409.5718</w:t>
@@ -711,7 +685,7 @@
     </w:p>
     <w:p>
       <w:pPr>
-        <w:pStyle w:val="Paragraphedeliste"/>
+        <w:pStyle w:val="Prrafodelista"/>
         <w:numPr>
           <w:ilvl w:val="0"/>
           <w:numId w:val="6"/>
@@ -729,7 +703,7 @@
     </w:p>
     <w:p>
       <w:pPr>
-        <w:pStyle w:val="Paragraphedeliste"/>
+        <w:pStyle w:val="Prrafodelista"/>
         <w:numPr>
           <w:ilvl w:val="1"/>
           <w:numId w:val="6"/>
@@ -741,7 +715,7 @@
       <w:hyperlink r:id="rId13" w:history="1">
         <w:r>
           <w:rPr>
-            <w:rStyle w:val="Lienhypertexte"/>
+            <w:rStyle w:val="Hipervnculo"/>
             <w:lang w:val="en-US"/>
           </w:rPr>
           <w:t>http://www.fit.vutbr.cz/research/groups/speech/servite/2010/rnnlm_mikolov.pdf</w:t>
@@ -750,7 +724,7 @@
     </w:p>
     <w:p>
       <w:pPr>
-        <w:pStyle w:val="Paragraphedeliste"/>
+        <w:pStyle w:val="Prrafodelista"/>
         <w:numPr>
           <w:ilvl w:val="1"/>
           <w:numId w:val="6"/>
@@ -762,7 +736,7 @@
       <w:hyperlink r:id="rId14" w:history="1">
         <w:r>
           <w:rPr>
-            <w:rStyle w:val="Lienhypertexte"/>
+            <w:rStyle w:val="Hipervnculo"/>
             <w:lang w:val="en-US"/>
           </w:rPr>
           <w:t>https://aclanthology.org/D15-1167.pdf</w:t>
@@ -771,7 +745,7 @@
     </w:p>
     <w:p>
       <w:pPr>
-        <w:pStyle w:val="Paragraphedeliste"/>
+        <w:pStyle w:val="Prrafodelista"/>
         <w:numPr>
           <w:ilvl w:val="0"/>
           <w:numId w:val="6"/>
@@ -789,7 +763,7 @@
     </w:p>
     <w:p>
       <w:pPr>
-        <w:pStyle w:val="Paragraphedeliste"/>
+        <w:pStyle w:val="Prrafodelista"/>
         <w:numPr>
           <w:ilvl w:val="1"/>
           <w:numId w:val="6"/>
@@ -801,7 +775,7 @@
       <w:hyperlink r:id="rId15" w:history="1">
         <w:r>
           <w:rPr>
-            <w:rStyle w:val="Lienhypertexte"/>
+            <w:rStyle w:val="Hipervnculo"/>
             <w:lang w:val="en-US"/>
           </w:rPr>
           <w:t>http://proceedings.mlr.press/v9/glorot10a</w:t>
@@ -816,7 +790,7 @@
     </w:p>
     <w:p>
       <w:pPr>
-        <w:pStyle w:val="Paragraphedeliste"/>
+        <w:pStyle w:val="Prrafodelista"/>
         <w:numPr>
           <w:ilvl w:val="1"/>
           <w:numId w:val="6"/>
@@ -828,7 +802,7 @@
       <w:hyperlink r:id="rId16" w:history="1">
         <w:r>
           <w:rPr>
-            <w:rStyle w:val="Lienhypertexte"/>
+            <w:rStyle w:val="Hipervnculo"/>
             <w:lang w:val="en-US"/>
           </w:rPr>
           <w:t>https://www.sciencedirect.com/science/article/pii/S088523081530036X</w:t>
@@ -843,7 +817,7 @@
     </w:p>
     <w:p>
       <w:pPr>
-        <w:pStyle w:val="Paragraphedeliste"/>
+        <w:pStyle w:val="Prrafodelista"/>
         <w:numPr>
           <w:ilvl w:val="0"/>
           <w:numId w:val="6"/>
@@ -856,12 +830,12 @@
         <w:rPr>
           <w:lang w:val="en-US"/>
         </w:rPr>
-        <w:t>Papers and articles on graphs neural networks</w:t>
-      </w:r>
-    </w:p>
-    <w:p>
-      <w:pPr>
-        <w:pStyle w:val="Paragraphedeliste"/>
+        <w:t>Papers and articles on graph neural networks</w:t>
+      </w:r>
+    </w:p>
+    <w:p>
+      <w:pPr>
+        <w:pStyle w:val="Prrafodelista"/>
         <w:numPr>
           <w:ilvl w:val="1"/>
           <w:numId w:val="6"/>
@@ -873,7 +847,7 @@
       <w:hyperlink r:id="rId17" w:history="1">
         <w:r>
           <w:rPr>
-            <w:rStyle w:val="Lienhypertexte"/>
+            <w:rStyle w:val="Hipervnculo"/>
             <w:lang w:val="en-US"/>
           </w:rPr>
           <w:t>https://ieeexplore.ieee.org/abstract/document/4700287</w:t>
@@ -888,7 +862,7 @@
     </w:p>
     <w:p>
       <w:pPr>
-        <w:pStyle w:val="Paragraphedeliste"/>
+        <w:pStyle w:val="Prrafodelista"/>
         <w:numPr>
           <w:ilvl w:val="1"/>
           <w:numId w:val="6"/>
@@ -900,7 +874,7 @@
       <w:hyperlink r:id="rId18" w:history="1">
         <w:r>
           <w:rPr>
-            <w:rStyle w:val="Lienhypertexte"/>
+            <w:rStyle w:val="Hipervnculo"/>
             <w:lang w:val="en-US"/>
           </w:rPr>
           <w:t>https://arxiv.org/abs/1511.05493</w:t>
@@ -915,7 +889,7 @@
     </w:p>
     <w:p>
       <w:pPr>
-        <w:pStyle w:val="Paragraphedeliste"/>
+        <w:pStyle w:val="Prrafodelista"/>
         <w:numPr>
           <w:ilvl w:val="1"/>
           <w:numId w:val="6"/>
@@ -927,7 +901,7 @@
       <w:hyperlink r:id="rId19" w:history="1">
         <w:r>
           <w:rPr>
-            <w:rStyle w:val="Lienhypertexte"/>
+            <w:rStyle w:val="Hipervnculo"/>
             <w:lang w:val="en-US"/>
           </w:rPr>
           <w:t>https://ieeexplore.ieee.org/abstract/document/8902995</w:t>
@@ -942,7 +916,7 @@
     </w:p>
     <w:p>
       <w:pPr>
-        <w:pStyle w:val="Paragraphedeliste"/>
+        <w:pStyle w:val="Prrafodelista"/>
         <w:numPr>
           <w:ilvl w:val="1"/>
           <w:numId w:val="6"/>
@@ -954,7 +928,7 @@
       <w:hyperlink r:id="rId20" w:history="1">
         <w:r>
           <w:rPr>
-            <w:rStyle w:val="Lienhypertexte"/>
+            <w:rStyle w:val="Hipervnculo"/>
             <w:lang w:val="en-US"/>
           </w:rPr>
           <w:t>https://ieeexplore.ieee.org/abstract/document/9239975</w:t>
@@ -969,7 +943,7 @@
     </w:p>
     <w:p>
       <w:pPr>
-        <w:pStyle w:val="Paragraphedeliste"/>
+        <w:pStyle w:val="Prrafodelista"/>
         <w:numPr>
           <w:ilvl w:val="1"/>
           <w:numId w:val="6"/>
@@ -981,7 +955,7 @@
       <w:hyperlink r:id="rId21" w:history="1">
         <w:r>
           <w:rPr>
-            <w:rStyle w:val="Lienhypertexte"/>
+            <w:rStyle w:val="Hipervnculo"/>
             <w:lang w:val="en-US"/>
           </w:rPr>
           <w:t>https://arxiv.org/abs/1711.00740</w:t>
@@ -996,7 +970,7 @@
     </w:p>
     <w:p>
       <w:pPr>
-        <w:pStyle w:val="Paragraphedeliste"/>
+        <w:pStyle w:val="Prrafodelista"/>
         <w:ind w:left="1080"/>
         <w:rPr>
           <w:lang w:val="en-US"/>
@@ -1005,31 +979,31 @@
     </w:p>
     <w:p>
       <w:pPr>
-        <w:pStyle w:val="Paragraphedeliste"/>
-        <w:rPr>
-          <w:lang w:val="en-US"/>
-        </w:rPr>
-      </w:pPr>
-    </w:p>
-    <w:p>
-      <w:pPr>
-        <w:pStyle w:val="Paragraphedeliste"/>
-        <w:rPr>
-          <w:lang w:val="en-US"/>
-        </w:rPr>
-      </w:pPr>
-    </w:p>
-    <w:p>
-      <w:pPr>
-        <w:pStyle w:val="Paragraphedeliste"/>
-        <w:rPr>
-          <w:lang w:val="en-US"/>
-        </w:rPr>
-      </w:pPr>
-    </w:p>
-    <w:p>
-      <w:pPr>
-        <w:pStyle w:val="Paragraphedeliste"/>
+        <w:pStyle w:val="Prrafodelista"/>
+        <w:rPr>
+          <w:lang w:val="en-US"/>
+        </w:rPr>
+      </w:pPr>
+    </w:p>
+    <w:p>
+      <w:pPr>
+        <w:pStyle w:val="Prrafodelista"/>
+        <w:rPr>
+          <w:lang w:val="en-US"/>
+        </w:rPr>
+      </w:pPr>
+    </w:p>
+    <w:p>
+      <w:pPr>
+        <w:pStyle w:val="Prrafodelista"/>
+        <w:rPr>
+          <w:lang w:val="en-US"/>
+        </w:rPr>
+      </w:pPr>
+    </w:p>
+    <w:p>
+      <w:pPr>
+        <w:pStyle w:val="Prrafodelista"/>
         <w:numPr>
           <w:ilvl w:val="0"/>
           <w:numId w:val="1"/>
@@ -1640,7 +1614,7 @@
         <w:rFonts w:asciiTheme="minorHAnsi" w:eastAsiaTheme="minorHAnsi" w:hAnsiTheme="minorHAnsi" w:cstheme="minorBidi"/>
         <w:sz w:val="24"/>
         <w:szCs w:val="24"/>
-        <w:lang w:eastAsia="en-US" w:bidi="ar-SA"/>
+        <w:lang w:val="es-GB" w:eastAsia="en-US" w:bidi="ar-SA"/>
       </w:rPr>
     </w:rPrDefault>
     <w:pPrDefault/>
@@ -2034,13 +2008,13 @@
       <w:rFonts w:asciiTheme="majorHAnsi" w:hAnsiTheme="majorHAnsi"/>
     </w:rPr>
   </w:style>
-  <w:style w:type="character" w:default="1" w:styleId="Policepardfaut">
+  <w:style w:type="character" w:default="1" w:styleId="Fuentedeprrafopredeter">
     <w:name w:val="Default Paragraph Font"/>
     <w:uiPriority w:val="1"/>
     <w:semiHidden/>
     <w:unhideWhenUsed/>
   </w:style>
-  <w:style w:type="table" w:default="1" w:styleId="TableauNormal">
+  <w:style w:type="table" w:default="1" w:styleId="Tablanormal">
     <w:name w:val="Normal Table"/>
     <w:uiPriority w:val="99"/>
     <w:semiHidden/>
@@ -2055,13 +2029,13 @@
       </w:tblCellMar>
     </w:tblPr>
   </w:style>
-  <w:style w:type="numbering" w:default="1" w:styleId="Aucuneliste">
+  <w:style w:type="numbering" w:default="1" w:styleId="Sinlista">
     <w:name w:val="No List"/>
     <w:uiPriority w:val="99"/>
     <w:semiHidden/>
     <w:unhideWhenUsed/>
   </w:style>
-  <w:style w:type="paragraph" w:styleId="Paragraphedeliste">
+  <w:style w:type="paragraph" w:styleId="Prrafodelista">
     <w:name w:val="List Paragraph"/>
     <w:basedOn w:val="Normal"/>
     <w:uiPriority w:val="34"/>
@@ -2072,9 +2046,9 @@
       <w:contextualSpacing/>
     </w:pPr>
   </w:style>
-  <w:style w:type="character" w:styleId="Accentuation">
+  <w:style w:type="character" w:styleId="nfasis">
     <w:name w:val="Emphasis"/>
-    <w:basedOn w:val="Policepardfaut"/>
+    <w:basedOn w:val="Fuentedeprrafopredeter"/>
     <w:uiPriority w:val="20"/>
     <w:qFormat/>
     <w:rsid w:val="000C39E3"/>
@@ -2084,9 +2058,9 @@
       <w:iCs/>
     </w:rPr>
   </w:style>
-  <w:style w:type="character" w:styleId="Lienhypertexte">
+  <w:style w:type="character" w:styleId="Hipervnculo">
     <w:name w:val="Hyperlink"/>
-    <w:basedOn w:val="Policepardfaut"/>
+    <w:basedOn w:val="Fuentedeprrafopredeter"/>
     <w:uiPriority w:val="99"/>
     <w:unhideWhenUsed/>
     <w:rsid w:val="00132243"/>
@@ -2095,9 +2069,9 @@
       <w:u w:val="single"/>
     </w:rPr>
   </w:style>
-  <w:style w:type="character" w:styleId="Mentionnonrsolue">
+  <w:style w:type="character" w:styleId="Mencinsinresolver">
     <w:name w:val="Unresolved Mention"/>
-    <w:basedOn w:val="Policepardfaut"/>
+    <w:basedOn w:val="Fuentedeprrafopredeter"/>
     <w:uiPriority w:val="99"/>
     <w:semiHidden/>
     <w:unhideWhenUsed/>
@@ -2107,9 +2081,9 @@
       <w:shd w:val="clear" w:color="auto" w:fill="E1DFDD"/>
     </w:rPr>
   </w:style>
-  <w:style w:type="character" w:styleId="Lienhypertextesuivivisit">
+  <w:style w:type="character" w:styleId="Hipervnculovisitado">
     <w:name w:val="FollowedHyperlink"/>
-    <w:basedOn w:val="Policepardfaut"/>
+    <w:basedOn w:val="Fuentedeprrafopredeter"/>
     <w:uiPriority w:val="99"/>
     <w:semiHidden/>
     <w:unhideWhenUsed/>

</xml_diff>